<commit_message>
uni: ppd: update lab2 docs
</commit_message>
<xml_diff>
--- a/ppd/lab2.docx
+++ b/ppd/lab2.docx
@@ -7,7 +7,7 @@
         <w:t xml:space="preserve">Laborator 2</w:t>
       </w:r>
       <w:r>
-        <w:t xml:space="preserve"> - Tanislav Cosmin-Gabriel, Group 237</w:t>
+        <w:t xml:space="preserve"> - Tanislav Cosmin-Gabriel, Grup 237</w:t>
       </w:r>
       <w:r>
         <w:rPr>
@@ -115,6 +115,11 @@
           <w:b/>
         </w:rPr>
       </w:r>
+      <w:r>
+        <w:rPr>
+          <w:b/>
+        </w:rPr>
+      </w:r>
       <w:r/>
     </w:p>
     <w:p>
@@ -153,6 +158,54 @@
           <w:sz w:val="22"/>
         </w:rPr>
       </w:r>
+    </w:p>
+    <w:p>
+      <w:pPr>
+        <w:spacing w:lineRule="auto" w:line="240"/>
+        <w:rPr>
+          <w:sz w:val="22"/>
+        </w:rPr>
+      </w:pPr>
+      <w:r>
+        <w:rPr>
+          <w:sz w:val="22"/>
+        </w:rPr>
+        <w:t xml:space="preserve">The program begins by iterating over all the tests to be ran and timed. If the width and height of the image needed by the test changed, it generates a new random image matching the requested width and height. </w:t>
+      </w:r>
+      <w:r>
+        <w:rPr>
+          <w:sz w:val="22"/>
+        </w:rPr>
+        <w:t xml:space="preserve">It uses </w:t>
+      </w:r>
+      <w:r>
+        <w:rPr>
+          <w:sz w:val="22"/>
+        </w:rPr>
+        <w:t xml:space="preserve">Image::</w:t>
+      </w:r>
+      <w:r>
+        <w:rPr>
+          <w:sz w:val="22"/>
+        </w:rPr>
+        <w:t xml:space="preserve">generateRandom function to generate a random image, then writes it to a file.</w:t>
+      </w:r>
+      <w:r/>
+      <w:r>
+        <w:rPr>
+          <w:sz w:val="22"/>
+        </w:rPr>
+      </w:r>
+      <w:r>
+        <w:rPr>
+          <w:sz w:val="22"/>
+        </w:rPr>
+      </w:r>
+      <w:r>
+        <w:rPr>
+          <w:sz w:val="22"/>
+        </w:rPr>
+      </w:r>
       <w:r/>
     </w:p>
     <w:p>
@@ -166,52 +219,23 @@
         <w:rPr>
           <w:sz w:val="22"/>
         </w:rPr>
-        <w:t xml:space="preserve">The program begins by iterating over all the tests to be ran and timed. If the width and height of the image needed by the test changed, it generates a new random image matching the requested width and height. </w:t>
+        <w:t xml:space="preserve">A processing function is chosen based on whether the test is threaded or sequential. The processing function is ran.</w:t>
       </w:r>
       <w:r>
         <w:rPr>
           <w:sz w:val="22"/>
         </w:rPr>
-        <w:t xml:space="preserve">It uses </w:t>
       </w:r>
       <w:r>
         <w:rPr>
           <w:sz w:val="22"/>
         </w:rPr>
-        <w:t xml:space="preserve">Image::</w:t>
       </w:r>
       <w:r>
         <w:rPr>
           <w:sz w:val="22"/>
         </w:rPr>
-        <w:t xml:space="preserve">generateRandom function to generate a random image, then writes it to a file.</w:t>
-      </w:r>
-      <w:r>
-        <w:rPr>
-          <w:sz w:val="22"/>
-        </w:rPr>
-      </w:r>
-      <w:r/>
-    </w:p>
-    <w:p>
-      <w:pPr>
-        <w:spacing w:lineRule="auto" w:line="240"/>
-        <w:rPr>
-          <w:sz w:val="22"/>
-        </w:rPr>
-      </w:pPr>
-      <w:r>
-        <w:rPr>
-          <w:sz w:val="22"/>
-        </w:rPr>
-        <w:t xml:space="preserve">A processing function is chosen based on whether the test is threaded or sequential. The processing function is ran.</w:t>
-      </w:r>
-      <w:r>
-        <w:rPr>
-          <w:sz w:val="22"/>
-        </w:rPr>
-      </w:r>
-      <w:r/>
+      </w:r>
     </w:p>
     <w:p>
       <w:pPr>
@@ -859,20 +883,23 @@
         <w:rPr>
           <w:sz w:val="22"/>
         </w:rPr>
-        <w:t xml:space="preserve">but only stores data between a given start and end parameter. This skipped image is used as a target for the pixel</w:t>
+        <w:t xml:space="preserve">but only stores data between a given start and end parameter. This skipped image is used as a target for the pixel averaging operation so as to not damage the data inside the source image. A count down latch is used to wait for all the threads to process their data, so that it can be written back into the source image, making the filter application basically in-place.</w:t>
       </w:r>
       <w:r>
         <w:rPr>
           <w:sz w:val="22"/>
         </w:rPr>
-        <w:t xml:space="preserve"> averaging operation so as to not damage the data inside the source image. A count down latch is used to wait for all the threads to process their data, so that it can be written back into the source image, making the filter application basically in-place.</w:t>
       </w:r>
       <w:r>
         <w:rPr>
           <w:sz w:val="22"/>
         </w:rPr>
       </w:r>
-      <w:r/>
+      <w:r>
+        <w:rPr>
+          <w:sz w:val="22"/>
+        </w:rPr>
+      </w:r>
     </w:p>
     <w:p>
       <w:pPr>
@@ -887,6 +914,83 @@
         </w:rPr>
         <w:br w:type="page"/>
       </w:r>
+      <w:r>
+        <w:rPr>
+          <w:sz w:val="22"/>
+        </w:rPr>
+      </w:r>
+    </w:p>
+    <w:p>
+      <w:pPr>
+        <w:shd w:val="clear" w:color="auto" w:fill="FFFFFF" w:themeFill="background1"/>
+        <w:rPr>
+          <w:b/>
+          <w:sz w:val="22"/>
+        </w:rPr>
+      </w:pPr>
+      <w:r>
+        <w:rPr>
+          <w:b/>
+          <w:sz w:val="22"/>
+        </w:rPr>
+      </w:r>
+      <w:r>
+        <w:rPr>
+          <w:b/>
+          <w:sz w:val="22"/>
+        </w:rPr>
+        <w:t xml:space="preserve">ImageProcessingUtils::averagePixels</w:t>
+      </w:r>
+      <w:r>
+        <w:rPr>
+          <w:b/>
+          <w:sz w:val="22"/>
+        </w:rPr>
+      </w:r>
+      <w:r>
+        <w:rPr>
+          <w:b/>
+          <w:sz w:val="22"/>
+        </w:rPr>
+      </w:r>
+    </w:p>
+    <w:p>
+      <w:pPr>
+        <w:shd w:val="clear" w:color="auto" w:fill="FFFFFF" w:themeFill="background1"/>
+        <w:rPr>
+          <w:sz w:val="22"/>
+        </w:rPr>
+      </w:pPr>
+      <w:r>
+        <w:rPr>
+          <w:sz w:val="22"/>
+        </w:rPr>
+        <w:t xml:space="preserve">The </w:t>
+      </w:r>
+      <w:r>
+        <w:rPr>
+          <w:sz w:val="22"/>
+        </w:rPr>
+        <w:t xml:space="preserve">ImageProcessingUtils::averagePixels function</w:t>
+      </w:r>
+      <w:r>
+        <w:rPr>
+          <w:sz w:val="22"/>
+        </w:rPr>
+        <w:t xml:space="preserve"> will average all pixels in the kernel size specified, with the target pixel being the furthest bottom-right one</w:t>
+      </w:r>
+      <w:r>
+        <w:rPr>
+          <w:sz w:val="22"/>
+        </w:rPr>
+        <w:t xml:space="preserve">.</w:t>
+      </w:r>
+      <w:r>
+        <w:rPr>
+          <w:sz w:val="22"/>
+        </w:rPr>
+      </w:r>
+      <w:r/>
       <w:r>
         <w:rPr>
           <w:sz w:val="22"/>
@@ -898,88 +1002,20 @@
       <w:pPr>
         <w:shd w:val="clear" w:color="auto" w:fill="FFFFFF" w:themeFill="background1"/>
         <w:rPr>
-          <w:b/>
           <w:sz w:val="22"/>
         </w:rPr>
       </w:pPr>
       <w:r>
         <w:rPr>
-          <w:b/>
           <w:sz w:val="22"/>
         </w:rPr>
-      </w:r>
-      <w:r>
-        <w:rPr>
-          <w:b/>
+        <w:t xml:space="preserve">See the image below for explanation on a kernel size of 3.</w:t>
+      </w:r>
+      <w:r>
+        <w:rPr>
           <w:sz w:val="22"/>
         </w:rPr>
-        <w:t xml:space="preserve">ImageProcessingUtils::averagePixels</w:t>
-      </w:r>
-      <w:r>
-        <w:rPr>
-          <w:b/>
-          <w:sz w:val="22"/>
-        </w:rPr>
-      </w:r>
-      <w:r/>
-    </w:p>
-    <w:p>
-      <w:pPr>
-        <w:shd w:val="clear" w:color="auto" w:fill="FFFFFF" w:themeFill="background1"/>
-        <w:rPr>
-          <w:sz w:val="22"/>
-        </w:rPr>
-      </w:pPr>
-      <w:r>
-        <w:rPr>
-          <w:sz w:val="22"/>
-        </w:rPr>
-        <w:t xml:space="preserve">The </w:t>
-      </w:r>
-      <w:r>
-        <w:rPr>
-          <w:sz w:val="22"/>
-        </w:rPr>
-        <w:t xml:space="preserve">ImageProcessingUtils::averagePixels function</w:t>
-      </w:r>
-      <w:r>
-        <w:rPr>
-          <w:sz w:val="22"/>
-        </w:rPr>
-        <w:t xml:space="preserve"> will average all pixels in the kernel size specified, with the target pixel being the furthest bottom-right one</w:t>
-      </w:r>
-      <w:r>
-        <w:rPr>
-          <w:sz w:val="22"/>
-        </w:rPr>
-        <w:t xml:space="preserve">.</w:t>
-      </w:r>
-      <w:r>
-        <w:rPr>
-          <w:sz w:val="22"/>
-        </w:rPr>
-      </w:r>
-      <w:r/>
-    </w:p>
-    <w:p>
-      <w:pPr>
-        <w:shd w:val="clear" w:color="auto" w:fill="FFFFFF" w:themeFill="background1"/>
-        <w:rPr>
-          <w:sz w:val="22"/>
-        </w:rPr>
-      </w:pPr>
-      <w:r>
-        <w:rPr>
-          <w:sz w:val="22"/>
-        </w:rPr>
-        <w:t xml:space="preserve">See the image below for explanation on a kernel size of 3.</w:t>
-      </w:r>
-      <w:r>
-        <w:rPr>
-          <w:sz w:val="22"/>
-        </w:rPr>
-      </w:r>
-      <w:r/>
+      </w:r>
     </w:p>
     <w:p>
       <w:pPr>
@@ -1062,7 +1098,6 @@
           <w:sz w:val="22"/>
         </w:rPr>
       </w:r>
-      <w:r/>
     </w:p>
     <w:p>
       <w:pPr>
@@ -1082,7 +1117,6 @@
           <w:sz w:val="22"/>
         </w:rPr>
       </w:r>
-      <w:r/>
     </w:p>
     <w:p>
       <w:pPr>
@@ -1102,7 +1136,6 @@
           <w:sz w:val="22"/>
         </w:rPr>
       </w:r>
-      <w:r/>
     </w:p>
     <w:p>
       <w:pPr>
@@ -1122,7 +1155,6 @@
           <w:sz w:val="22"/>
         </w:rPr>
       </w:r>
-      <w:r/>
     </w:p>
     <w:p>
       <w:pPr>
@@ -1142,7 +1174,6 @@
           <w:sz w:val="22"/>
         </w:rPr>
       </w:r>
-      <w:r/>
     </w:p>
     <w:p>
       <w:pPr>
@@ -1163,7 +1194,6 @@
           <w:sz w:val="22"/>
         </w:rPr>
       </w:r>
-      <w:r/>
     </w:p>
     <w:p>
       <w:pPr>
@@ -1543,7 +1573,6 @@
           <w:sz w:val="22"/>
         </w:rPr>
       </w:r>
-      <w:r/>
     </w:p>
     <w:p>
       <w:pPr>
@@ -1656,6 +1685,10 @@
               <w:t xml:space="preserve">Time in ms</w:t>
             </w:r>
             <w:r/>
+            <w:r/>
+            <w:r/>
+            <w:r/>
+            <w:r/>
           </w:p>
         </w:tc>
       </w:tr>
@@ -1701,6 +1734,7 @@
             <w:r>
               <w:t xml:space="preserve">C++</w:t>
             </w:r>
+            <w:r/>
             <w:r/>
           </w:p>
         </w:tc>
@@ -1722,7 +1756,6 @@
                 <w:sz w:val="16"/>
               </w:rPr>
             </w:r>
-            <w:r/>
           </w:p>
         </w:tc>
         <w:tc>
@@ -1735,9 +1768,12 @@
             <w:pPr>
               <w:jc w:val="center"/>
             </w:pPr>
+            <w:r/>
             <w:r>
               <w:t xml:space="preserve">C++ **)</w:t>
             </w:r>
+            <w:r/>
+            <w:r/>
             <w:r/>
           </w:p>
         </w:tc>
@@ -1763,6 +1799,9 @@
               <w:tab/>
             </w:r>
             <w:r/>
+            <w:r/>
+            <w:r/>
+            <w:r/>
           </w:p>
         </w:tc>
         <w:tc>
@@ -1827,6 +1866,9 @@
               <w:t xml:space="preserve">n=m=3</w:t>
             </w:r>
             <w:r/>
+            <w:r/>
+            <w:r/>
+            <w:r/>
           </w:p>
         </w:tc>
         <w:tc>
@@ -1845,6 +1887,9 @@
               <w:t xml:space="preserve">sequential</w:t>
             </w:r>
             <w:r/>
+            <w:r/>
+            <w:r/>
+            <w:r/>
           </w:p>
         </w:tc>
         <w:tc>
@@ -1911,6 +1956,7 @@
               <w:t xml:space="preserve">0</w:t>
             </w:r>
             <w:r/>
+            <w:r/>
           </w:p>
         </w:tc>
         <w:tc>
@@ -1960,7 +2006,6 @@
           </w:tcPr>
           <w:p>
             <w:r/>
-            <w:r/>
           </w:p>
         </w:tc>
         <w:tc>
@@ -1978,6 +2023,11 @@
               <w:t xml:space="preserve">4 threads</w:t>
             </w:r>
             <w:r/>
+            <w:r/>
+            <w:r/>
+            <w:r/>
+            <w:r/>
+            <w:r/>
           </w:p>
         </w:tc>
         <w:tc>
@@ -2043,6 +2093,7 @@
             <w:r>
               <w:t xml:space="preserve">0</w:t>
             </w:r>
+            <w:r/>
             <w:r/>
           </w:p>
         </w:tc>
@@ -2095,6 +2146,7 @@
             <w:pPr>
               <w:spacing w:lineRule="auto" w:line="276"/>
             </w:pPr>
+            <w:r/>
             <w:r>
               <w:t xml:space="preserve">N=M=1000</w:t>
             </w:r>
@@ -2107,6 +2159,13 @@
             <w:r>
               <w:t xml:space="preserve">n=m=5</w:t>
             </w:r>
+            <w:r/>
+            <w:r/>
+            <w:r/>
+            <w:r/>
+            <w:r/>
+            <w:r/>
+            <w:r/>
             <w:r/>
           </w:p>
         </w:tc>
@@ -2121,9 +2180,14 @@
               <w:jc w:val="center"/>
               <w:spacing w:lineRule="auto" w:line="276"/>
             </w:pPr>
+            <w:r/>
             <w:r>
               <w:t xml:space="preserve">sequential</w:t>
             </w:r>
+            <w:r/>
+            <w:r/>
+            <w:r/>
+            <w:r/>
             <w:r/>
           </w:p>
         </w:tc>
@@ -2141,6 +2205,7 @@
               <w:t xml:space="preserve">66</w:t>
             </w:r>
             <w:r/>
+            <w:r/>
           </w:p>
         </w:tc>
         <w:tc>
@@ -2154,7 +2219,7 @@
               <w:shd w:val="clear" w:color="auto" w:fill="FF0000"/>
             </w:pPr>
             <w:r>
-              <w:t xml:space="preserve">34</w:t>
+              <w:t xml:space="preserve">38</w:t>
             </w:r>
             <w:r/>
           </w:p>
@@ -2170,7 +2235,7 @@
               <w:shd w:val="clear" w:color="auto" w:fill="FF0000"/>
             </w:pPr>
             <w:r>
-              <w:t xml:space="preserve">34</w:t>
+              <w:t xml:space="preserve">38</w:t>
             </w:r>
             <w:r/>
           </w:p>
@@ -2189,6 +2254,7 @@
               <w:t xml:space="preserve">48</w:t>
             </w:r>
             <w:r/>
+            <w:r/>
           </w:p>
         </w:tc>
         <w:tc>
@@ -2204,6 +2270,7 @@
             <w:r>
               <w:t xml:space="preserve">50</w:t>
             </w:r>
+            <w:r/>
             <w:r/>
           </w:p>
         </w:tc>
@@ -2238,7 +2305,6 @@
           </w:tcPr>
           <w:p>
             <w:r/>
-            <w:r/>
           </w:p>
         </w:tc>
         <w:tc>
@@ -2256,6 +2322,8 @@
               <w:t xml:space="preserve">2 threads</w:t>
             </w:r>
             <w:r/>
+            <w:r/>
+            <w:r/>
           </w:p>
         </w:tc>
         <w:tc>
@@ -2272,6 +2340,7 @@
               <w:t xml:space="preserve">28</w:t>
             </w:r>
             <w:r/>
+            <w:r/>
           </w:p>
         </w:tc>
         <w:tc>
@@ -2285,7 +2354,7 @@
               <w:shd w:val="clear" w:color="auto" w:fill="FF0000"/>
             </w:pPr>
             <w:r>
-              <w:t xml:space="preserve">28</w:t>
+              <w:t xml:space="preserve">29</w:t>
             </w:r>
             <w:r/>
           </w:p>
@@ -2301,7 +2370,7 @@
               <w:shd w:val="clear" w:color="auto" w:fill="FF0000"/>
             </w:pPr>
             <w:r>
-              <w:t xml:space="preserve">31</w:t>
+              <w:t xml:space="preserve">33</w:t>
             </w:r>
             <w:r/>
           </w:p>
@@ -2320,6 +2389,7 @@
               <w:t xml:space="preserve">39</w:t>
             </w:r>
             <w:r/>
+            <w:r/>
           </w:p>
         </w:tc>
         <w:tc>
@@ -2335,6 +2405,7 @@
             <w:r>
               <w:t xml:space="preserve">34</w:t>
             </w:r>
+            <w:r/>
             <w:r/>
           </w:p>
         </w:tc>
@@ -2369,7 +2440,6 @@
           </w:tcPr>
           <w:p>
             <w:r/>
-            <w:r/>
           </w:p>
         </w:tc>
         <w:tc>
@@ -2387,6 +2457,8 @@
               <w:t xml:space="preserve">4 threads</w:t>
             </w:r>
             <w:r/>
+            <w:r/>
+            <w:r/>
           </w:p>
         </w:tc>
         <w:tc>
@@ -2403,6 +2475,7 @@
               <w:t xml:space="preserve">16</w:t>
             </w:r>
             <w:r/>
+            <w:r/>
           </w:p>
         </w:tc>
         <w:tc>
@@ -2429,10 +2502,10 @@
           </w:tcPr>
           <w:p>
             <w:pPr>
-              <w:shd w:val="clear" w:color="auto" w:fill="00B050"/>
+              <w:shd w:val="clear" w:color="auto" w:fill="FF0000"/>
             </w:pPr>
             <w:r>
-              <w:t xml:space="preserve">17</w:t>
+              <w:t xml:space="preserve">18</w:t>
             </w:r>
             <w:r/>
           </w:p>
@@ -2451,6 +2524,7 @@
               <w:t xml:space="preserve">19</w:t>
             </w:r>
             <w:r/>
+            <w:r/>
           </w:p>
         </w:tc>
         <w:tc>
@@ -2461,11 +2535,12 @@
           </w:tcPr>
           <w:p>
             <w:pPr>
-              <w:shd w:val="clear" w:color="auto" w:fill="00B050"/>
+              <w:shd w:val="clear" w:color="auto" w:fill="FFFF00"/>
             </w:pPr>
             <w:r>
               <w:t xml:space="preserve">17</w:t>
             </w:r>
+            <w:r/>
             <w:r/>
           </w:p>
         </w:tc>
@@ -2500,7 +2575,6 @@
           </w:tcPr>
           <w:p>
             <w:r/>
-            <w:r/>
           </w:p>
         </w:tc>
         <w:tc>
@@ -2518,6 +2592,8 @@
               <w:t xml:space="preserve">8 threads</w:t>
             </w:r>
             <w:r/>
+            <w:r/>
+            <w:r/>
           </w:p>
         </w:tc>
         <w:tc>
@@ -2534,6 +2610,7 @@
               <w:t xml:space="preserve">15</w:t>
             </w:r>
             <w:r/>
+            <w:r/>
           </w:p>
         </w:tc>
         <w:tc>
@@ -2547,7 +2624,7 @@
               <w:shd w:val="clear" w:color="auto" w:fill="00B050"/>
             </w:pPr>
             <w:r>
-              <w:t xml:space="preserve">15</w:t>
+              <w:t xml:space="preserve">16</w:t>
             </w:r>
             <w:r/>
           </w:p>
@@ -2560,10 +2637,10 @@
           </w:tcPr>
           <w:p>
             <w:pPr>
-              <w:shd w:val="clear" w:color="auto" w:fill="FFFF00"/>
+              <w:shd w:val="clear" w:color="auto" w:fill="FF0000"/>
             </w:pPr>
             <w:r>
-              <w:t xml:space="preserve">20</w:t>
+              <w:t xml:space="preserve">21</w:t>
             </w:r>
             <w:r/>
           </w:p>
@@ -2582,6 +2659,7 @@
               <w:t xml:space="preserve">21</w:t>
             </w:r>
             <w:r/>
+            <w:r/>
           </w:p>
         </w:tc>
         <w:tc>
@@ -2597,6 +2675,7 @@
             <w:r>
               <w:t xml:space="preserve">18</w:t>
             </w:r>
+            <w:r/>
             <w:r/>
           </w:p>
         </w:tc>
@@ -2631,7 +2710,6 @@
           </w:tcPr>
           <w:p>
             <w:r/>
-            <w:r/>
           </w:p>
         </w:tc>
         <w:tc>
@@ -2649,6 +2727,8 @@
               <w:t xml:space="preserve">16 threads</w:t>
             </w:r>
             <w:r/>
+            <w:r/>
+            <w:r/>
           </w:p>
         </w:tc>
         <w:tc>
@@ -2665,6 +2745,7 @@
               <w:t xml:space="preserve">15</w:t>
             </w:r>
             <w:r/>
+            <w:r/>
           </w:p>
         </w:tc>
         <w:tc>
@@ -2675,10 +2756,10 @@
           </w:tcPr>
           <w:p>
             <w:pPr>
-              <w:shd w:val="clear" w:color="auto" w:fill="00B050"/>
+              <w:shd w:val="clear" w:color="auto" w:fill="FF0000"/>
             </w:pPr>
             <w:r>
-              <w:t xml:space="preserve">17</w:t>
+              <w:t xml:space="preserve">18</w:t>
             </w:r>
             <w:r/>
           </w:p>
@@ -2691,10 +2772,10 @@
           </w:tcPr>
           <w:p>
             <w:pPr>
-              <w:shd w:val="clear" w:color="auto" w:fill="FFFF00"/>
+              <w:shd w:val="clear" w:color="auto" w:fill="FF0000"/>
             </w:pPr>
             <w:r>
-              <w:t xml:space="preserve">23</w:t>
+              <w:t xml:space="preserve">24</w:t>
             </w:r>
             <w:r/>
           </w:p>
@@ -2713,6 +2794,7 @@
               <w:t xml:space="preserve">19</w:t>
             </w:r>
             <w:r/>
+            <w:r/>
           </w:p>
         </w:tc>
         <w:tc>
@@ -2728,6 +2810,7 @@
             <w:r>
               <w:t xml:space="preserve">20</w:t>
             </w:r>
+            <w:r/>
             <w:r/>
           </w:p>
         </w:tc>
@@ -2764,6 +2847,7 @@
             <w:pPr>
               <w:spacing w:lineRule="auto" w:line="276"/>
             </w:pPr>
+            <w:r/>
             <w:r>
               <w:t xml:space="preserve">N=10000 M=10</w:t>
             </w:r>
@@ -2776,6 +2860,13 @@
             <w:r>
               <w:t xml:space="preserve">n=m=5</w:t>
             </w:r>
+            <w:r/>
+            <w:r/>
+            <w:r/>
+            <w:r/>
+            <w:r/>
+            <w:r/>
+            <w:r/>
             <w:r/>
           </w:p>
         </w:tc>
@@ -2791,9 +2882,16 @@
               <w:jc w:val="center"/>
               <w:spacing w:lineRule="auto" w:line="276"/>
             </w:pPr>
+            <w:r/>
             <w:r>
               <w:t xml:space="preserve">sequential</w:t>
             </w:r>
+            <w:r/>
+            <w:r/>
+            <w:r/>
+            <w:r/>
+            <w:r/>
+            <w:r/>
             <w:r/>
           </w:p>
         </w:tc>
@@ -2805,11 +2903,12 @@
           </w:tcPr>
           <w:p>
             <w:pPr>
-              <w:shd w:val="clear" w:color="auto" w:fill="00B050"/>
+              <w:shd w:val="clear" w:color="auto" w:fill="FFFF00"/>
             </w:pPr>
             <w:r>
               <w:t xml:space="preserve">6</w:t>
             </w:r>
+            <w:r/>
             <w:r/>
           </w:p>
         </w:tc>
@@ -2853,11 +2952,12 @@
           </w:tcPr>
           <w:p>
             <w:pPr>
-              <w:shd w:val="clear" w:color="auto" w:fill="00B050"/>
+              <w:shd w:val="clear" w:color="auto" w:fill="FFFF00"/>
             </w:pPr>
             <w:r>
               <w:t xml:space="preserve">5</w:t>
             </w:r>
+            <w:r/>
             <w:r/>
           </w:p>
         </w:tc>
@@ -2875,6 +2975,7 @@
               <w:t xml:space="preserve">3</w:t>
             </w:r>
             <w:r/>
+            <w:r/>
           </w:p>
         </w:tc>
         <w:tc>
@@ -2886,7 +2987,7 @@
           <w:p>
             <w:pPr>
               <w:jc w:val="left"/>
-              <w:shd w:val="clear" w:color="auto" w:fill="00B050"/>
+              <w:shd w:val="clear" w:color="auto" w:fill="FFFF00"/>
             </w:pPr>
             <w:r>
               <w:t xml:space="preserve">6</w:t>
@@ -2907,7 +3008,6 @@
             <w:noWrap w:val="false"/>
           </w:tcPr>
           <w:p>
-            <w:r/>
             <w:r/>
           </w:p>
         </w:tc>
@@ -2927,6 +3027,13 @@
               <w:t xml:space="preserve">2 threads</w:t>
             </w:r>
             <w:r/>
+            <w:r/>
+            <w:r/>
+            <w:r/>
+            <w:r/>
+            <w:r/>
+            <w:r/>
+            <w:r/>
           </w:p>
         </w:tc>
         <w:tc>
@@ -2943,6 +3050,7 @@
               <w:t xml:space="preserve">2</w:t>
             </w:r>
             <w:r/>
+            <w:r/>
           </w:p>
         </w:tc>
         <w:tc>
@@ -2991,6 +3099,7 @@
               <w:t xml:space="preserve">2</w:t>
             </w:r>
             <w:r/>
+            <w:r/>
           </w:p>
         </w:tc>
         <w:tc>
@@ -3006,6 +3115,7 @@
             <w:r>
               <w:t xml:space="preserve">3</w:t>
             </w:r>
+            <w:r/>
             <w:r/>
           </w:p>
         </w:tc>
@@ -3039,7 +3149,6 @@
             <w:noWrap w:val="false"/>
           </w:tcPr>
           <w:p>
-            <w:r/>
             <w:r/>
           </w:p>
         </w:tc>
@@ -3059,6 +3168,13 @@
               <w:t xml:space="preserve">4 threads</w:t>
             </w:r>
             <w:r/>
+            <w:r/>
+            <w:r/>
+            <w:r/>
+            <w:r/>
+            <w:r/>
+            <w:r/>
+            <w:r/>
           </w:p>
         </w:tc>
         <w:tc>
@@ -3075,6 +3191,39 @@
               <w:t xml:space="preserve">1</w:t>
             </w:r>
             <w:r/>
+            <w:r/>
+          </w:p>
+        </w:tc>
+        <w:tc>
+          <w:tcPr>
+            <w:tcW w:w="1219" w:type="dxa"/>
+            <w:textDirection w:val="lrTb"/>
+            <w:noWrap w:val="false"/>
+          </w:tcPr>
+          <w:p>
+            <w:pPr>
+              <w:shd w:val="clear" w:color="auto" w:fill="00B050"/>
+            </w:pPr>
+            <w:r>
+              <w:t xml:space="preserve">2</w:t>
+            </w:r>
+            <w:r/>
+          </w:p>
+        </w:tc>
+        <w:tc>
+          <w:tcPr>
+            <w:tcW w:w="1219" w:type="dxa"/>
+            <w:textDirection w:val="lrTb"/>
+            <w:noWrap w:val="false"/>
+          </w:tcPr>
+          <w:p>
+            <w:pPr>
+              <w:shd w:val="clear" w:color="auto" w:fill="00B050"/>
+            </w:pPr>
+            <w:r>
+              <w:t xml:space="preserve">2</w:t>
+            </w:r>
+            <w:r/>
           </w:p>
         </w:tc>
         <w:tc>
@@ -3091,37 +3240,6 @@
               <w:t xml:space="preserve">1</w:t>
             </w:r>
             <w:r/>
-          </w:p>
-        </w:tc>
-        <w:tc>
-          <w:tcPr>
-            <w:tcW w:w="1219" w:type="dxa"/>
-            <w:textDirection w:val="lrTb"/>
-            <w:noWrap w:val="false"/>
-          </w:tcPr>
-          <w:p>
-            <w:pPr>
-              <w:shd w:val="clear" w:color="auto" w:fill="00B050"/>
-            </w:pPr>
-            <w:r>
-              <w:t xml:space="preserve">1</w:t>
-            </w:r>
-            <w:r/>
-          </w:p>
-        </w:tc>
-        <w:tc>
-          <w:tcPr>
-            <w:tcW w:w="1219" w:type="dxa"/>
-            <w:textDirection w:val="lrTb"/>
-            <w:noWrap w:val="false"/>
-          </w:tcPr>
-          <w:p>
-            <w:pPr>
-              <w:shd w:val="clear" w:color="auto" w:fill="00B050"/>
-            </w:pPr>
-            <w:r>
-              <w:t xml:space="preserve">1</w:t>
-            </w:r>
             <w:r/>
           </w:p>
         </w:tc>
@@ -3138,6 +3256,7 @@
             <w:r>
               <w:t xml:space="preserve">2</w:t>
             </w:r>
+            <w:r/>
             <w:r/>
           </w:p>
         </w:tc>
@@ -3171,7 +3290,6 @@
             <w:noWrap w:val="false"/>
           </w:tcPr>
           <w:p>
-            <w:r/>
             <w:r/>
           </w:p>
         </w:tc>
@@ -3191,6 +3309,13 @@
               <w:t xml:space="preserve">8 threads</w:t>
             </w:r>
             <w:r/>
+            <w:r/>
+            <w:r/>
+            <w:r/>
+            <w:r/>
+            <w:r/>
+            <w:r/>
+            <w:r/>
           </w:p>
         </w:tc>
         <w:tc>
@@ -3207,21 +3332,6 @@
               <w:t xml:space="preserve">1</w:t>
             </w:r>
             <w:r/>
-          </w:p>
-        </w:tc>
-        <w:tc>
-          <w:tcPr>
-            <w:tcW w:w="1219" w:type="dxa"/>
-            <w:textDirection w:val="lrTb"/>
-            <w:noWrap w:val="false"/>
-          </w:tcPr>
-          <w:p>
-            <w:pPr>
-              <w:shd w:val="clear" w:color="auto" w:fill="00B050"/>
-            </w:pPr>
-            <w:r>
-              <w:t xml:space="preserve">1</w:t>
-            </w:r>
             <w:r/>
           </w:p>
         </w:tc>
@@ -3270,6 +3380,24 @@
             <w:r>
               <w:t xml:space="preserve">2</w:t>
             </w:r>
+            <w:r/>
+            <w:r/>
+          </w:p>
+        </w:tc>
+        <w:tc>
+          <w:tcPr>
+            <w:tcW w:w="1219" w:type="dxa"/>
+            <w:textDirection w:val="lrTb"/>
+            <w:noWrap w:val="false"/>
+          </w:tcPr>
+          <w:p>
+            <w:pPr>
+              <w:shd w:val="clear" w:color="auto" w:fill="00B050"/>
+            </w:pPr>
+            <w:r>
+              <w:t xml:space="preserve">2</w:t>
+            </w:r>
+            <w:r/>
             <w:r/>
           </w:p>
         </w:tc>
@@ -3303,7 +3431,6 @@
             <w:noWrap w:val="false"/>
           </w:tcPr>
           <w:p>
-            <w:r/>
             <w:r/>
           </w:p>
         </w:tc>
@@ -3323,6 +3450,13 @@
               <w:t xml:space="preserve">16 threads</w:t>
             </w:r>
             <w:r/>
+            <w:r/>
+            <w:r/>
+            <w:r/>
+            <w:r/>
+            <w:r/>
+            <w:r/>
+            <w:r/>
           </w:p>
         </w:tc>
         <w:tc>
@@ -3339,21 +3473,6 @@
               <w:t xml:space="preserve">1</w:t>
             </w:r>
             <w:r/>
-          </w:p>
-        </w:tc>
-        <w:tc>
-          <w:tcPr>
-            <w:tcW w:w="1219" w:type="dxa"/>
-            <w:textDirection w:val="lrTb"/>
-            <w:noWrap w:val="false"/>
-          </w:tcPr>
-          <w:p>
-            <w:pPr>
-              <w:shd w:val="clear" w:color="auto" w:fill="00B050"/>
-            </w:pPr>
-            <w:r>
-              <w:t xml:space="preserve">1</w:t>
-            </w:r>
             <w:r/>
           </w:p>
         </w:tc>
@@ -3384,8 +3503,25 @@
               <w:shd w:val="clear" w:color="auto" w:fill="00B050"/>
             </w:pPr>
             <w:r>
+              <w:t xml:space="preserve">2</w:t>
+            </w:r>
+            <w:r/>
+          </w:p>
+        </w:tc>
+        <w:tc>
+          <w:tcPr>
+            <w:tcW w:w="1219" w:type="dxa"/>
+            <w:textDirection w:val="lrTb"/>
+            <w:noWrap w:val="false"/>
+          </w:tcPr>
+          <w:p>
+            <w:pPr>
+              <w:shd w:val="clear" w:color="auto" w:fill="00B050"/>
+            </w:pPr>
+            <w:r>
               <w:t xml:space="preserve">3</w:t>
             </w:r>
+            <w:r/>
             <w:r/>
           </w:p>
         </w:tc>
@@ -3402,6 +3538,7 @@
             <w:r>
               <w:t xml:space="preserve">4</w:t>
             </w:r>
+            <w:r/>
             <w:r/>
           </w:p>
         </w:tc>
@@ -3438,12 +3575,14 @@
             <w:pPr>
               <w:spacing w:lineRule="auto" w:line="276"/>
             </w:pPr>
+            <w:r/>
             <w:r>
               <w:t xml:space="preserve">N=</w:t>
             </w:r>
             <w:r>
               <w:t xml:space="preserve">10 </w:t>
             </w:r>
+            <w:r/>
             <w:r>
               <w:t xml:space="preserve">M=</w:t>
             </w:r>
@@ -3456,9 +3595,13 @@
             <w:pPr>
               <w:spacing w:lineRule="auto" w:line="276"/>
             </w:pPr>
+            <w:r/>
             <w:r>
               <w:t xml:space="preserve">n=m=5</w:t>
             </w:r>
+            <w:r/>
+            <w:r/>
+            <w:r/>
             <w:r/>
           </w:p>
         </w:tc>
@@ -3474,9 +3617,15 @@
               <w:jc w:val="center"/>
               <w:spacing w:lineRule="auto" w:line="276"/>
             </w:pPr>
+            <w:r/>
             <w:r>
               <w:t xml:space="preserve">sequential</w:t>
             </w:r>
+            <w:r/>
+            <w:r/>
+            <w:r/>
+            <w:r/>
+            <w:r/>
             <w:r/>
           </w:p>
         </w:tc>
@@ -3494,6 +3643,7 @@
               <w:t xml:space="preserve">5</w:t>
             </w:r>
             <w:r/>
+            <w:r/>
           </w:p>
         </w:tc>
         <w:tc>
@@ -3507,7 +3657,7 @@
               <w:shd w:val="clear" w:color="auto" w:fill="00B050"/>
             </w:pPr>
             <w:r>
-              <w:t xml:space="preserve">2</w:t>
+              <w:t xml:space="preserve">3</w:t>
             </w:r>
             <w:r/>
           </w:p>
@@ -3523,7 +3673,7 @@
               <w:shd w:val="clear" w:color="auto" w:fill="00B050"/>
             </w:pPr>
             <w:r>
-              <w:t xml:space="preserve">2</w:t>
+              <w:t xml:space="preserve">3</w:t>
             </w:r>
             <w:r/>
           </w:p>
@@ -3542,6 +3692,7 @@
               <w:t xml:space="preserve">4</w:t>
             </w:r>
             <w:r/>
+            <w:r/>
           </w:p>
         </w:tc>
         <w:tc>
@@ -3557,6 +3708,7 @@
             <w:r>
               <w:t xml:space="preserve">3</w:t>
             </w:r>
+            <w:r/>
             <w:r/>
           </w:p>
         </w:tc>
@@ -3590,7 +3742,6 @@
             <w:noWrap w:val="false"/>
           </w:tcPr>
           <w:p>
-            <w:r/>
             <w:r/>
           </w:p>
         </w:tc>
@@ -3610,6 +3761,11 @@
               <w:t xml:space="preserve">2 threads</w:t>
             </w:r>
             <w:r/>
+            <w:r/>
+            <w:r/>
+            <w:r/>
+            <w:r/>
+            <w:r/>
           </w:p>
         </w:tc>
         <w:tc>
@@ -3626,6 +3782,7 @@
               <w:t xml:space="preserve">2</w:t>
             </w:r>
             <w:r/>
+            <w:r/>
           </w:p>
         </w:tc>
         <w:tc>
@@ -3674,6 +3831,7 @@
               <w:t xml:space="preserve">3</w:t>
             </w:r>
             <w:r/>
+            <w:r/>
           </w:p>
         </w:tc>
         <w:tc>
@@ -3689,6 +3847,7 @@
             <w:r>
               <w:t xml:space="preserve">3</w:t>
             </w:r>
+            <w:r/>
             <w:r/>
           </w:p>
         </w:tc>
@@ -3722,7 +3881,6 @@
             <w:noWrap w:val="false"/>
           </w:tcPr>
           <w:p>
-            <w:r/>
             <w:r/>
           </w:p>
         </w:tc>
@@ -3742,6 +3900,11 @@
               <w:t xml:space="preserve">4 threads</w:t>
             </w:r>
             <w:r/>
+            <w:r/>
+            <w:r/>
+            <w:r/>
+            <w:r/>
+            <w:r/>
           </w:p>
         </w:tc>
         <w:tc>
@@ -3758,6 +3921,23 @@
               <w:t xml:space="preserve">1</w:t>
             </w:r>
             <w:r/>
+            <w:r/>
+          </w:p>
+        </w:tc>
+        <w:tc>
+          <w:tcPr>
+            <w:tcW w:w="1219" w:type="dxa"/>
+            <w:textDirection w:val="lrTb"/>
+            <w:noWrap w:val="false"/>
+          </w:tcPr>
+          <w:p>
+            <w:pPr>
+              <w:shd w:val="clear" w:color="auto" w:fill="00B050"/>
+            </w:pPr>
+            <w:r>
+              <w:t xml:space="preserve">2</w:t>
+            </w:r>
+            <w:r/>
           </w:p>
         </w:tc>
         <w:tc>
@@ -3787,8 +3967,9 @@
               <w:shd w:val="clear" w:color="auto" w:fill="00B050"/>
             </w:pPr>
             <w:r>
-              <w:t xml:space="preserve">1</w:t>
+              <w:t xml:space="preserve">2</w:t>
             </w:r>
+            <w:r/>
             <w:r/>
           </w:p>
         </w:tc>
@@ -3806,21 +3987,6 @@
               <w:t xml:space="preserve">2</w:t>
             </w:r>
             <w:r/>
-          </w:p>
-        </w:tc>
-        <w:tc>
-          <w:tcPr>
-            <w:tcW w:w="1219" w:type="dxa"/>
-            <w:textDirection w:val="lrTb"/>
-            <w:noWrap w:val="false"/>
-          </w:tcPr>
-          <w:p>
-            <w:pPr>
-              <w:shd w:val="clear" w:color="auto" w:fill="00B050"/>
-            </w:pPr>
-            <w:r>
-              <w:t xml:space="preserve">2</w:t>
-            </w:r>
             <w:r/>
           </w:p>
         </w:tc>
@@ -3854,7 +4020,6 @@
             <w:noWrap w:val="false"/>
           </w:tcPr>
           <w:p>
-            <w:r/>
             <w:r/>
           </w:p>
         </w:tc>
@@ -3874,6 +4039,11 @@
               <w:t xml:space="preserve">8 threads</w:t>
             </w:r>
             <w:r/>
+            <w:r/>
+            <w:r/>
+            <w:r/>
+            <w:r/>
+            <w:r/>
           </w:p>
         </w:tc>
         <w:tc>
@@ -3890,6 +4060,7 @@
               <w:t xml:space="preserve">1</w:t>
             </w:r>
             <w:r/>
+            <w:r/>
           </w:p>
         </w:tc>
         <w:tc>
@@ -3938,6 +4109,7 @@
               <w:t xml:space="preserve">3</w:t>
             </w:r>
             <w:r/>
+            <w:r/>
           </w:p>
         </w:tc>
         <w:tc>
@@ -3953,6 +4125,7 @@
             <w:r>
               <w:t xml:space="preserve">3</w:t>
             </w:r>
+            <w:r/>
             <w:r/>
           </w:p>
         </w:tc>
@@ -3986,7 +4159,6 @@
             <w:noWrap w:val="false"/>
           </w:tcPr>
           <w:p>
-            <w:r/>
             <w:r/>
           </w:p>
         </w:tc>
@@ -4006,6 +4178,11 @@
               <w:t xml:space="preserve">16 threads</w:t>
             </w:r>
             <w:r/>
+            <w:r/>
+            <w:r/>
+            <w:r/>
+            <w:r/>
+            <w:r/>
           </w:p>
         </w:tc>
         <w:tc>
@@ -4022,6 +4199,7 @@
               <w:t xml:space="preserve">1</w:t>
             </w:r>
             <w:r/>
+            <w:r/>
           </w:p>
         </w:tc>
         <w:tc>
@@ -4070,6 +4248,7 @@
               <w:t xml:space="preserve">2</w:t>
             </w:r>
             <w:r/>
+            <w:r/>
           </w:p>
         </w:tc>
         <w:tc>
@@ -4085,6 +4264,7 @@
             <w:r>
               <w:t xml:space="preserve">4</w:t>
             </w:r>
+            <w:r/>
             <w:r/>
           </w:p>
         </w:tc>
@@ -4228,9 +4408,47 @@
           <w:b w:val="false"/>
           <w:sz w:val="22"/>
         </w:rPr>
-        <w:t xml:space="preserve">Storing the output values in a skip image and copying them back into the main image after all threads finished processing behaves a bit better because of the (slightly) reduced size of data to be copied, but still worse than the separate input and output buffers implementation of the last laboratory.</w:t>
+        <w:t xml:space="preserve">The Java implementation behaves a bit better sequentially, while C++ (ran in release mode) behaves better across all multi-threaded tests, probably because of the lower latency of spawning a thread.</w:t>
+      </w:r>
+      <w:r>
+        <w:rPr>
+          <w:b w:val="false"/>
+          <w:sz w:val="22"/>
+        </w:rPr>
       </w:r>
       <w:r/>
+    </w:p>
+    <w:p>
+      <w:pPr>
+        <w:shd w:val="clear" w:color="auto" w:fill="FFFFFF" w:themeFill="background1"/>
+        <w:rPr>
+          <w:b w:val="false"/>
+          <w:sz w:val="22"/>
+        </w:rPr>
+      </w:pPr>
+      <w:r>
+        <w:rPr>
+          <w:b w:val="false"/>
+          <w:sz w:val="22"/>
+        </w:rPr>
+        <w:t xml:space="preserve">In C++, using a static array of a predefined size didn’t bring any performance benefits, as I was already reserving width * height bytes in the dynamic size implementation to avoid re-allocations.</w:t>
+      </w:r>
+      <w:r>
+        <w:rPr>
+          <w:b w:val="false"/>
+          <w:sz w:val="22"/>
+        </w:rPr>
+      </w:r>
+      <w:r/>
+    </w:p>
+    <w:p>
+      <w:pPr>
+        <w:shd w:val="clear" w:color="auto" w:fill="FFFFFF" w:themeFill="background1"/>
+        <w:rPr>
+          <w:b w:val="false"/>
+          <w:sz w:val="22"/>
+        </w:rPr>
+      </w:pPr>
       <w:r>
         <w:rPr>
           <w:b w:val="false"/>

</xml_diff>